<commit_message>
Updated report with demo video link
</commit_message>
<xml_diff>
--- a/OOP Project Report.docx
+++ b/OOP Project Report.docx
@@ -513,6 +513,8 @@
       </w:r>
       <w:bookmarkStart w:id="0" w:name="_Toc75115397"/>
       <w:bookmarkStart w:id="1" w:name="_Toc75124243"/>
+      <w:bookmarkStart w:id="2" w:name="_Toc75131838"/>
+      <w:bookmarkStart w:id="3" w:name="_Toc75131872"/>
       <w:r>
         <w:rPr>
           <w:rFonts w:ascii="Tahoma" w:hAnsi="Tahoma"/>
@@ -526,6 +528,8 @@
       </w:r>
       <w:bookmarkEnd w:id="0"/>
       <w:bookmarkEnd w:id="1"/>
+      <w:bookmarkEnd w:id="2"/>
+      <w:bookmarkEnd w:id="3"/>
     </w:p>
     <w:p>
       <w:pPr>
@@ -600,8 +604,10 @@
         </w:rPr>
         <w:t xml:space="preserve">   </w:t>
       </w:r>
-      <w:bookmarkStart w:id="2" w:name="_Toc75115398"/>
-      <w:bookmarkStart w:id="3" w:name="_Toc75124244"/>
+      <w:bookmarkStart w:id="4" w:name="_Toc75115398"/>
+      <w:bookmarkStart w:id="5" w:name="_Toc75124244"/>
+      <w:bookmarkStart w:id="6" w:name="_Toc75131839"/>
+      <w:bookmarkStart w:id="7" w:name="_Toc75131873"/>
       <w:r>
         <w:rPr>
           <w:rFonts w:ascii="Tahoma" w:hAnsi="Tahoma"/>
@@ -720,8 +726,10 @@
         </w:rPr>
         <w:t>Object Oriented Programming</w:t>
       </w:r>
-      <w:bookmarkEnd w:id="2"/>
-      <w:bookmarkEnd w:id="3"/>
+      <w:bookmarkEnd w:id="4"/>
+      <w:bookmarkEnd w:id="5"/>
+      <w:bookmarkEnd w:id="6"/>
+      <w:bookmarkEnd w:id="7"/>
     </w:p>
     <w:p>
       <w:pPr>
@@ -1047,8 +1055,10 @@
           <w:sz w:val="18"/>
         </w:rPr>
       </w:pPr>
-      <w:bookmarkStart w:id="4" w:name="_Toc75115399"/>
-      <w:bookmarkStart w:id="5" w:name="_Toc75124245"/>
+      <w:bookmarkStart w:id="8" w:name="_Toc75115399"/>
+      <w:bookmarkStart w:id="9" w:name="_Toc75124245"/>
+      <w:bookmarkStart w:id="10" w:name="_Toc75131840"/>
+      <w:bookmarkStart w:id="11" w:name="_Toc75131874"/>
       <w:r>
         <w:rPr>
           <w:rFonts w:ascii="Tahoma" w:hAnsi="Tahoma"/>
@@ -1095,8 +1105,10 @@
         </w:rPr>
         <w:t>Final Project</w:t>
       </w:r>
-      <w:bookmarkEnd w:id="4"/>
-      <w:bookmarkEnd w:id="5"/>
+      <w:bookmarkEnd w:id="8"/>
+      <w:bookmarkEnd w:id="9"/>
+      <w:bookmarkEnd w:id="10"/>
+      <w:bookmarkEnd w:id="11"/>
     </w:p>
     <w:p>
       <w:pPr>
@@ -1492,8 +1504,10 @@
           <w:sz w:val="18"/>
         </w:rPr>
       </w:pPr>
-      <w:bookmarkStart w:id="6" w:name="_Toc75115400"/>
-      <w:bookmarkStart w:id="7" w:name="_Toc75124246"/>
+      <w:bookmarkStart w:id="12" w:name="_Toc75115400"/>
+      <w:bookmarkStart w:id="13" w:name="_Toc75124246"/>
+      <w:bookmarkStart w:id="14" w:name="_Toc75131841"/>
+      <w:bookmarkStart w:id="15" w:name="_Toc75131875"/>
       <w:r>
         <w:rPr>
           <w:rFonts w:ascii="Tahoma" w:hAnsi="Tahoma"/>
@@ -1501,8 +1515,10 @@
         </w:rPr>
         <w:t>Plagiarism/Cheating</w:t>
       </w:r>
-      <w:bookmarkEnd w:id="6"/>
-      <w:bookmarkEnd w:id="7"/>
+      <w:bookmarkEnd w:id="12"/>
+      <w:bookmarkEnd w:id="13"/>
+      <w:bookmarkEnd w:id="14"/>
+      <w:bookmarkEnd w:id="15"/>
     </w:p>
     <w:p>
       <w:pPr>
@@ -1538,8 +1554,10 @@
           <w:sz w:val="18"/>
         </w:rPr>
       </w:pPr>
-      <w:bookmarkStart w:id="8" w:name="_Toc75115401"/>
-      <w:bookmarkStart w:id="9" w:name="_Toc75124247"/>
+      <w:bookmarkStart w:id="16" w:name="_Toc75115401"/>
+      <w:bookmarkStart w:id="17" w:name="_Toc75124247"/>
+      <w:bookmarkStart w:id="18" w:name="_Toc75131842"/>
+      <w:bookmarkStart w:id="19" w:name="_Toc75131876"/>
       <w:r>
         <w:rPr>
           <w:rFonts w:ascii="Tahoma" w:hAnsi="Tahoma"/>
@@ -1547,8 +1565,10 @@
         </w:rPr>
         <w:t>Declaration of Originality</w:t>
       </w:r>
-      <w:bookmarkEnd w:id="8"/>
-      <w:bookmarkEnd w:id="9"/>
+      <w:bookmarkEnd w:id="16"/>
+      <w:bookmarkEnd w:id="17"/>
+      <w:bookmarkEnd w:id="18"/>
+      <w:bookmarkEnd w:id="19"/>
     </w:p>
     <w:p>
       <w:pPr>
@@ -1709,13 +1729,7 @@
           <w:pPr>
             <w:pStyle w:val="TOCHeading"/>
             <w:rPr>
-              <w:rFonts w:eastAsiaTheme="minorEastAsia" w:cstheme="minorBidi"/>
-              <w:b w:val="0"/>
-              <w:bCs/>
               <w:noProof/>
-              <w:sz w:val="22"/>
-              <w:szCs w:val="22"/>
-              <w:lang w:eastAsia="zh-CN"/>
             </w:rPr>
           </w:pPr>
           <w:r>
@@ -1736,7 +1750,7 @@
             <w:pStyle w:val="TOC1"/>
             <w:tabs>
               <w:tab w:val="left" w:pos="440"/>
-              <w:tab w:val="right" w:pos="9250"/>
+              <w:tab w:val="right" w:leader="dot" w:pos="9250"/>
             </w:tabs>
             <w:rPr>
               <w:rFonts w:asciiTheme="minorHAnsi" w:eastAsiaTheme="minorEastAsia" w:hAnsiTheme="minorHAnsi" w:cstheme="minorBidi"/>
@@ -1749,7 +1763,7 @@
               <w:lang w:eastAsia="zh-CN" w:bidi="ar-SA"/>
             </w:rPr>
           </w:pPr>
-          <w:hyperlink w:anchor="_Toc75124248" w:history="1">
+          <w:hyperlink w:anchor="_Toc75131877" w:history="1">
             <w:r>
               <w:rPr>
                 <w:rStyle w:val="Hyperlink"/>
@@ -1796,7 +1810,7 @@
                 <w:noProof/>
                 <w:webHidden/>
               </w:rPr>
-              <w:instrText xml:space="preserve"> PAGEREF _Toc75124248 \h </w:instrText>
+              <w:instrText xml:space="preserve"> PAGEREF _Toc75131877 \h </w:instrText>
             </w:r>
             <w:r>
               <w:rPr>
@@ -1832,7 +1846,7 @@
             <w:pStyle w:val="TOC1"/>
             <w:tabs>
               <w:tab w:val="left" w:pos="440"/>
-              <w:tab w:val="right" w:pos="9250"/>
+              <w:tab w:val="right" w:leader="dot" w:pos="9250"/>
             </w:tabs>
             <w:rPr>
               <w:rFonts w:asciiTheme="minorHAnsi" w:eastAsiaTheme="minorEastAsia" w:hAnsiTheme="minorHAnsi" w:cstheme="minorBidi"/>
@@ -1845,7 +1859,7 @@
               <w:lang w:eastAsia="zh-CN" w:bidi="ar-SA"/>
             </w:rPr>
           </w:pPr>
-          <w:hyperlink w:anchor="_Toc75124249" w:history="1">
+          <w:hyperlink w:anchor="_Toc75131878" w:history="1">
             <w:r>
               <w:rPr>
                 <w:rStyle w:val="Hyperlink"/>
@@ -1892,7 +1906,7 @@
                 <w:noProof/>
                 <w:webHidden/>
               </w:rPr>
-              <w:instrText xml:space="preserve"> PAGEREF _Toc75124249 \h </w:instrText>
+              <w:instrText xml:space="preserve"> PAGEREF _Toc75131878 \h </w:instrText>
             </w:r>
             <w:r>
               <w:rPr>
@@ -1927,7 +1941,7 @@
           <w:pPr>
             <w:pStyle w:val="TOC2"/>
             <w:tabs>
-              <w:tab w:val="right" w:pos="9250"/>
+              <w:tab w:val="right" w:leader="dot" w:pos="9250"/>
             </w:tabs>
             <w:rPr>
               <w:rFonts w:eastAsiaTheme="minorEastAsia" w:cstheme="minorBidi"/>
@@ -1939,7 +1953,7 @@
               <w:lang w:eastAsia="zh-CN" w:bidi="ar-SA"/>
             </w:rPr>
           </w:pPr>
-          <w:hyperlink w:anchor="_Toc75124250" w:history="1">
+          <w:hyperlink w:anchor="_Toc75131879" w:history="1">
             <w:r>
               <w:rPr>
                 <w:rStyle w:val="Hyperlink"/>
@@ -1966,7 +1980,7 @@
                 <w:noProof/>
                 <w:webHidden/>
               </w:rPr>
-              <w:instrText xml:space="preserve"> PAGEREF _Toc75124250 \h </w:instrText>
+              <w:instrText xml:space="preserve"> PAGEREF _Toc75131879 \h </w:instrText>
             </w:r>
             <w:r>
               <w:rPr>
@@ -2001,7 +2015,7 @@
           <w:pPr>
             <w:pStyle w:val="TOC2"/>
             <w:tabs>
-              <w:tab w:val="right" w:pos="9250"/>
+              <w:tab w:val="right" w:leader="dot" w:pos="9250"/>
             </w:tabs>
             <w:rPr>
               <w:rFonts w:eastAsiaTheme="minorEastAsia" w:cstheme="minorBidi"/>
@@ -2013,7 +2027,7 @@
               <w:lang w:eastAsia="zh-CN" w:bidi="ar-SA"/>
             </w:rPr>
           </w:pPr>
-          <w:hyperlink w:anchor="_Toc75124251" w:history="1">
+          <w:hyperlink w:anchor="_Toc75131880" w:history="1">
             <w:r>
               <w:rPr>
                 <w:rStyle w:val="Hyperlink"/>
@@ -2040,7 +2054,7 @@
                 <w:noProof/>
                 <w:webHidden/>
               </w:rPr>
-              <w:instrText xml:space="preserve"> PAGEREF _Toc75124251 \h </w:instrText>
+              <w:instrText xml:space="preserve"> PAGEREF _Toc75131880 \h </w:instrText>
             </w:r>
             <w:r>
               <w:rPr>
@@ -2075,7 +2089,7 @@
           <w:pPr>
             <w:pStyle w:val="TOC2"/>
             <w:tabs>
-              <w:tab w:val="right" w:pos="9250"/>
+              <w:tab w:val="right" w:leader="dot" w:pos="9250"/>
             </w:tabs>
             <w:rPr>
               <w:rFonts w:eastAsiaTheme="minorEastAsia" w:cstheme="minorBidi"/>
@@ -2087,7 +2101,7 @@
               <w:lang w:eastAsia="zh-CN" w:bidi="ar-SA"/>
             </w:rPr>
           </w:pPr>
-          <w:hyperlink w:anchor="_Toc75124252" w:history="1">
+          <w:hyperlink w:anchor="_Toc75131881" w:history="1">
             <w:r>
               <w:rPr>
                 <w:rStyle w:val="Hyperlink"/>
@@ -2114,7 +2128,7 @@
                 <w:noProof/>
                 <w:webHidden/>
               </w:rPr>
-              <w:instrText xml:space="preserve"> PAGEREF _Toc75124252 \h </w:instrText>
+              <w:instrText xml:space="preserve"> PAGEREF _Toc75131881 \h </w:instrText>
             </w:r>
             <w:r>
               <w:rPr>
@@ -2149,7 +2163,7 @@
           <w:pPr>
             <w:pStyle w:val="TOC2"/>
             <w:tabs>
-              <w:tab w:val="right" w:pos="9250"/>
+              <w:tab w:val="right" w:leader="dot" w:pos="9250"/>
             </w:tabs>
             <w:rPr>
               <w:rFonts w:eastAsiaTheme="minorEastAsia" w:cstheme="minorBidi"/>
@@ -2161,7 +2175,7 @@
               <w:lang w:eastAsia="zh-CN" w:bidi="ar-SA"/>
             </w:rPr>
           </w:pPr>
-          <w:hyperlink w:anchor="_Toc75124253" w:history="1">
+          <w:hyperlink w:anchor="_Toc75131882" w:history="1">
             <w:r>
               <w:rPr>
                 <w:rStyle w:val="Hyperlink"/>
@@ -2188,7 +2202,7 @@
                 <w:noProof/>
                 <w:webHidden/>
               </w:rPr>
-              <w:instrText xml:space="preserve"> PAGEREF _Toc75124253 \h </w:instrText>
+              <w:instrText xml:space="preserve"> PAGEREF _Toc75131882 \h </w:instrText>
             </w:r>
             <w:r>
               <w:rPr>
@@ -2224,7 +2238,7 @@
             <w:pStyle w:val="TOC1"/>
             <w:tabs>
               <w:tab w:val="left" w:pos="440"/>
-              <w:tab w:val="right" w:pos="9250"/>
+              <w:tab w:val="right" w:leader="dot" w:pos="9250"/>
             </w:tabs>
             <w:rPr>
               <w:rFonts w:asciiTheme="minorHAnsi" w:eastAsiaTheme="minorEastAsia" w:hAnsiTheme="minorHAnsi" w:cstheme="minorBidi"/>
@@ -2237,7 +2251,7 @@
               <w:lang w:eastAsia="zh-CN" w:bidi="ar-SA"/>
             </w:rPr>
           </w:pPr>
-          <w:hyperlink w:anchor="_Toc75124254" w:history="1">
+          <w:hyperlink w:anchor="_Toc75131883" w:history="1">
             <w:r>
               <w:rPr>
                 <w:rStyle w:val="Hyperlink"/>
@@ -2284,7 +2298,7 @@
                 <w:noProof/>
                 <w:webHidden/>
               </w:rPr>
-              <w:instrText xml:space="preserve"> PAGEREF _Toc75124254 \h </w:instrText>
+              <w:instrText xml:space="preserve"> PAGEREF _Toc75131883 \h </w:instrText>
             </w:r>
             <w:r>
               <w:rPr>
@@ -2320,7 +2334,7 @@
             <w:pStyle w:val="TOC1"/>
             <w:tabs>
               <w:tab w:val="left" w:pos="440"/>
-              <w:tab w:val="right" w:pos="9250"/>
+              <w:tab w:val="right" w:leader="dot" w:pos="9250"/>
             </w:tabs>
             <w:rPr>
               <w:rFonts w:asciiTheme="minorHAnsi" w:eastAsiaTheme="minorEastAsia" w:hAnsiTheme="minorHAnsi" w:cstheme="minorBidi"/>
@@ -2333,7 +2347,7 @@
               <w:lang w:eastAsia="zh-CN" w:bidi="ar-SA"/>
             </w:rPr>
           </w:pPr>
-          <w:hyperlink w:anchor="_Toc75124255" w:history="1">
+          <w:hyperlink w:anchor="_Toc75131884" w:history="1">
             <w:r>
               <w:rPr>
                 <w:rStyle w:val="Hyperlink"/>
@@ -2380,7 +2394,7 @@
                 <w:noProof/>
                 <w:webHidden/>
               </w:rPr>
-              <w:instrText xml:space="preserve"> PAGEREF _Toc75124255 \h </w:instrText>
+              <w:instrText xml:space="preserve"> PAGEREF _Toc75131884 \h </w:instrText>
             </w:r>
             <w:r>
               <w:rPr>
@@ -2415,7 +2429,7 @@
           <w:pPr>
             <w:pStyle w:val="TOC2"/>
             <w:tabs>
-              <w:tab w:val="right" w:pos="9250"/>
+              <w:tab w:val="right" w:leader="dot" w:pos="9250"/>
             </w:tabs>
             <w:rPr>
               <w:rFonts w:eastAsiaTheme="minorEastAsia" w:cstheme="minorBidi"/>
@@ -2427,7 +2441,7 @@
               <w:lang w:eastAsia="zh-CN" w:bidi="ar-SA"/>
             </w:rPr>
           </w:pPr>
-          <w:hyperlink w:anchor="_Toc75124256" w:history="1">
+          <w:hyperlink w:anchor="_Toc75131885" w:history="1">
             <w:r>
               <w:rPr>
                 <w:rStyle w:val="Hyperlink"/>
@@ -2454,7 +2468,7 @@
                 <w:noProof/>
                 <w:webHidden/>
               </w:rPr>
-              <w:instrText xml:space="preserve"> PAGEREF _Toc75124256 \h </w:instrText>
+              <w:instrText xml:space="preserve"> PAGEREF _Toc75131885 \h </w:instrText>
             </w:r>
             <w:r>
               <w:rPr>
@@ -2489,7 +2503,7 @@
           <w:pPr>
             <w:pStyle w:val="TOC2"/>
             <w:tabs>
-              <w:tab w:val="right" w:pos="9250"/>
+              <w:tab w:val="right" w:leader="dot" w:pos="9250"/>
             </w:tabs>
             <w:rPr>
               <w:rFonts w:eastAsiaTheme="minorEastAsia" w:cstheme="minorBidi"/>
@@ -2501,7 +2515,7 @@
               <w:lang w:eastAsia="zh-CN" w:bidi="ar-SA"/>
             </w:rPr>
           </w:pPr>
-          <w:hyperlink w:anchor="_Toc75124257" w:history="1">
+          <w:hyperlink w:anchor="_Toc75131886" w:history="1">
             <w:r>
               <w:rPr>
                 <w:rStyle w:val="Hyperlink"/>
@@ -2528,7 +2542,7 @@
                 <w:noProof/>
                 <w:webHidden/>
               </w:rPr>
-              <w:instrText xml:space="preserve"> PAGEREF _Toc75124257 \h </w:instrText>
+              <w:instrText xml:space="preserve"> PAGEREF _Toc75131886 \h </w:instrText>
             </w:r>
             <w:r>
               <w:rPr>
@@ -2563,7 +2577,7 @@
           <w:pPr>
             <w:pStyle w:val="TOC2"/>
             <w:tabs>
-              <w:tab w:val="right" w:pos="9250"/>
+              <w:tab w:val="right" w:leader="dot" w:pos="9250"/>
             </w:tabs>
             <w:rPr>
               <w:rFonts w:eastAsiaTheme="minorEastAsia" w:cstheme="minorBidi"/>
@@ -2575,7 +2589,7 @@
               <w:lang w:eastAsia="zh-CN" w:bidi="ar-SA"/>
             </w:rPr>
           </w:pPr>
-          <w:hyperlink w:anchor="_Toc75124258" w:history="1">
+          <w:hyperlink w:anchor="_Toc75131887" w:history="1">
             <w:r>
               <w:rPr>
                 <w:rStyle w:val="Hyperlink"/>
@@ -2602,7 +2616,7 @@
                 <w:noProof/>
                 <w:webHidden/>
               </w:rPr>
-              <w:instrText xml:space="preserve"> PAGEREF _Toc75124258 \h </w:instrText>
+              <w:instrText xml:space="preserve"> PAGEREF _Toc75131887 \h </w:instrText>
             </w:r>
             <w:r>
               <w:rPr>
@@ -2637,7 +2651,7 @@
           <w:pPr>
             <w:pStyle w:val="TOC2"/>
             <w:tabs>
-              <w:tab w:val="right" w:pos="9250"/>
+              <w:tab w:val="right" w:leader="dot" w:pos="9250"/>
             </w:tabs>
             <w:rPr>
               <w:rFonts w:eastAsiaTheme="minorEastAsia" w:cstheme="minorBidi"/>
@@ -2649,7 +2663,7 @@
               <w:lang w:eastAsia="zh-CN" w:bidi="ar-SA"/>
             </w:rPr>
           </w:pPr>
-          <w:hyperlink w:anchor="_Toc75124259" w:history="1">
+          <w:hyperlink w:anchor="_Toc75131888" w:history="1">
             <w:r>
               <w:rPr>
                 <w:rStyle w:val="Hyperlink"/>
@@ -2676,7 +2690,7 @@
                 <w:noProof/>
                 <w:webHidden/>
               </w:rPr>
-              <w:instrText xml:space="preserve"> PAGEREF _Toc75124259 \h </w:instrText>
+              <w:instrText xml:space="preserve"> PAGEREF _Toc75131888 \h </w:instrText>
             </w:r>
             <w:r>
               <w:rPr>
@@ -2711,7 +2725,7 @@
           <w:pPr>
             <w:pStyle w:val="TOC2"/>
             <w:tabs>
-              <w:tab w:val="right" w:pos="9250"/>
+              <w:tab w:val="right" w:leader="dot" w:pos="9250"/>
             </w:tabs>
             <w:rPr>
               <w:rFonts w:eastAsiaTheme="minorEastAsia" w:cstheme="minorBidi"/>
@@ -2723,7 +2737,7 @@
               <w:lang w:eastAsia="zh-CN" w:bidi="ar-SA"/>
             </w:rPr>
           </w:pPr>
-          <w:hyperlink w:anchor="_Toc75124260" w:history="1">
+          <w:hyperlink w:anchor="_Toc75131889" w:history="1">
             <w:r>
               <w:rPr>
                 <w:rStyle w:val="Hyperlink"/>
@@ -2750,7 +2764,7 @@
                 <w:noProof/>
                 <w:webHidden/>
               </w:rPr>
-              <w:instrText xml:space="preserve"> PAGEREF _Toc75124260 \h </w:instrText>
+              <w:instrText xml:space="preserve"> PAGEREF _Toc75131889 \h </w:instrText>
             </w:r>
             <w:r>
               <w:rPr>
@@ -2786,7 +2800,7 @@
             <w:pStyle w:val="TOC1"/>
             <w:tabs>
               <w:tab w:val="left" w:pos="440"/>
-              <w:tab w:val="right" w:pos="9250"/>
+              <w:tab w:val="right" w:leader="dot" w:pos="9250"/>
             </w:tabs>
             <w:rPr>
               <w:rFonts w:asciiTheme="minorHAnsi" w:eastAsiaTheme="minorEastAsia" w:hAnsiTheme="minorHAnsi" w:cstheme="minorBidi"/>
@@ -2799,7 +2813,7 @@
               <w:lang w:eastAsia="zh-CN" w:bidi="ar-SA"/>
             </w:rPr>
           </w:pPr>
-          <w:hyperlink w:anchor="_Toc75124261" w:history="1">
+          <w:hyperlink w:anchor="_Toc75131890" w:history="1">
             <w:r>
               <w:rPr>
                 <w:rStyle w:val="Hyperlink"/>
@@ -2846,7 +2860,7 @@
                 <w:noProof/>
                 <w:webHidden/>
               </w:rPr>
-              <w:instrText xml:space="preserve"> PAGEREF _Toc75124261 \h </w:instrText>
+              <w:instrText xml:space="preserve"> PAGEREF _Toc75131890 \h </w:instrText>
             </w:r>
             <w:r>
               <w:rPr>
@@ -2881,7 +2895,7 @@
           <w:pPr>
             <w:pStyle w:val="TOC2"/>
             <w:tabs>
-              <w:tab w:val="right" w:pos="9250"/>
+              <w:tab w:val="right" w:leader="dot" w:pos="9250"/>
             </w:tabs>
             <w:rPr>
               <w:rFonts w:eastAsiaTheme="minorEastAsia" w:cstheme="minorBidi"/>
@@ -2893,7 +2907,7 @@
               <w:lang w:eastAsia="zh-CN" w:bidi="ar-SA"/>
             </w:rPr>
           </w:pPr>
-          <w:hyperlink w:anchor="_Toc75124262" w:history="1">
+          <w:hyperlink w:anchor="_Toc75131891" w:history="1">
             <w:r>
               <w:rPr>
                 <w:rStyle w:val="Hyperlink"/>
@@ -2920,7 +2934,7 @@
                 <w:noProof/>
                 <w:webHidden/>
               </w:rPr>
-              <w:instrText xml:space="preserve"> PAGEREF _Toc75124262 \h </w:instrText>
+              <w:instrText xml:space="preserve"> PAGEREF _Toc75131891 \h </w:instrText>
             </w:r>
             <w:r>
               <w:rPr>
@@ -2955,7 +2969,7 @@
           <w:pPr>
             <w:pStyle w:val="TOC2"/>
             <w:tabs>
-              <w:tab w:val="right" w:pos="9250"/>
+              <w:tab w:val="right" w:leader="dot" w:pos="9250"/>
             </w:tabs>
             <w:rPr>
               <w:rFonts w:eastAsiaTheme="minorEastAsia" w:cstheme="minorBidi"/>
@@ -2967,7 +2981,7 @@
               <w:lang w:eastAsia="zh-CN" w:bidi="ar-SA"/>
             </w:rPr>
           </w:pPr>
-          <w:hyperlink w:anchor="_Toc75124263" w:history="1">
+          <w:hyperlink w:anchor="_Toc75131892" w:history="1">
             <w:r>
               <w:rPr>
                 <w:rStyle w:val="Hyperlink"/>
@@ -2994,7 +3008,7 @@
                 <w:noProof/>
                 <w:webHidden/>
               </w:rPr>
-              <w:instrText xml:space="preserve"> PAGEREF _Toc75124263 \h </w:instrText>
+              <w:instrText xml:space="preserve"> PAGEREF _Toc75131892 \h </w:instrText>
             </w:r>
             <w:r>
               <w:rPr>
@@ -3029,7 +3043,7 @@
           <w:pPr>
             <w:pStyle w:val="TOC2"/>
             <w:tabs>
-              <w:tab w:val="right" w:pos="9250"/>
+              <w:tab w:val="right" w:leader="dot" w:pos="9250"/>
             </w:tabs>
             <w:rPr>
               <w:rFonts w:eastAsiaTheme="minorEastAsia" w:cstheme="minorBidi"/>
@@ -3041,7 +3055,7 @@
               <w:lang w:eastAsia="zh-CN" w:bidi="ar-SA"/>
             </w:rPr>
           </w:pPr>
-          <w:hyperlink w:anchor="_Toc75124264" w:history="1">
+          <w:hyperlink w:anchor="_Toc75131893" w:history="1">
             <w:r>
               <w:rPr>
                 <w:rStyle w:val="Hyperlink"/>
@@ -3068,7 +3082,7 @@
                 <w:noProof/>
                 <w:webHidden/>
               </w:rPr>
-              <w:instrText xml:space="preserve"> PAGEREF _Toc75124264 \h </w:instrText>
+              <w:instrText xml:space="preserve"> PAGEREF _Toc75131893 \h </w:instrText>
             </w:r>
             <w:r>
               <w:rPr>
@@ -3103,7 +3117,7 @@
           <w:pPr>
             <w:pStyle w:val="TOC2"/>
             <w:tabs>
-              <w:tab w:val="right" w:pos="9250"/>
+              <w:tab w:val="right" w:leader="dot" w:pos="9250"/>
             </w:tabs>
             <w:rPr>
               <w:rFonts w:eastAsiaTheme="minorEastAsia" w:cstheme="minorBidi"/>
@@ -3115,7 +3129,7 @@
               <w:lang w:eastAsia="zh-CN" w:bidi="ar-SA"/>
             </w:rPr>
           </w:pPr>
-          <w:hyperlink w:anchor="_Toc75124265" w:history="1">
+          <w:hyperlink w:anchor="_Toc75131894" w:history="1">
             <w:r>
               <w:rPr>
                 <w:rStyle w:val="Hyperlink"/>
@@ -3142,7 +3156,7 @@
                 <w:noProof/>
                 <w:webHidden/>
               </w:rPr>
-              <w:instrText xml:space="preserve"> PAGEREF _Toc75124265 \h </w:instrText>
+              <w:instrText xml:space="preserve"> PAGEREF _Toc75131894 \h </w:instrText>
             </w:r>
             <w:r>
               <w:rPr>
@@ -3178,7 +3192,7 @@
             <w:pStyle w:val="TOC1"/>
             <w:tabs>
               <w:tab w:val="left" w:pos="440"/>
-              <w:tab w:val="right" w:pos="9250"/>
+              <w:tab w:val="right" w:leader="dot" w:pos="9250"/>
             </w:tabs>
             <w:rPr>
               <w:rFonts w:asciiTheme="minorHAnsi" w:eastAsiaTheme="minorEastAsia" w:hAnsiTheme="minorHAnsi" w:cstheme="minorBidi"/>
@@ -3191,7 +3205,7 @@
               <w:lang w:eastAsia="zh-CN" w:bidi="ar-SA"/>
             </w:rPr>
           </w:pPr>
-          <w:hyperlink w:anchor="_Toc75124266" w:history="1">
+          <w:hyperlink w:anchor="_Toc75131895" w:history="1">
             <w:r>
               <w:rPr>
                 <w:rStyle w:val="Hyperlink"/>
@@ -3217,7 +3231,7 @@
                 <w:rStyle w:val="Hyperlink"/>
                 <w:noProof/>
               </w:rPr>
-              <w:t>Project GitHub Link:</w:t>
+              <w:t>Project GitHub Link</w:t>
             </w:r>
             <w:r>
               <w:rPr>
@@ -3238,7 +3252,7 @@
                 <w:noProof/>
                 <w:webHidden/>
               </w:rPr>
-              <w:instrText xml:space="preserve"> PAGEREF _Toc75124266 \h </w:instrText>
+              <w:instrText xml:space="preserve"> PAGEREF _Toc75131895 \h </w:instrText>
             </w:r>
             <w:r>
               <w:rPr>
@@ -3274,7 +3288,7 @@
             <w:pStyle w:val="TOC1"/>
             <w:tabs>
               <w:tab w:val="left" w:pos="440"/>
-              <w:tab w:val="right" w:pos="9250"/>
+              <w:tab w:val="right" w:leader="dot" w:pos="9250"/>
             </w:tabs>
             <w:rPr>
               <w:rFonts w:asciiTheme="minorHAnsi" w:eastAsiaTheme="minorEastAsia" w:hAnsiTheme="minorHAnsi" w:cstheme="minorBidi"/>
@@ -3287,7 +3301,7 @@
               <w:lang w:eastAsia="zh-CN" w:bidi="ar-SA"/>
             </w:rPr>
           </w:pPr>
-          <w:hyperlink w:anchor="_Toc75124267" w:history="1">
+          <w:hyperlink w:anchor="_Toc75131896" w:history="1">
             <w:r>
               <w:rPr>
                 <w:rStyle w:val="Hyperlink"/>
@@ -3313,7 +3327,7 @@
                 <w:rStyle w:val="Hyperlink"/>
                 <w:noProof/>
               </w:rPr>
-              <w:t>Credits:</w:t>
+              <w:t>Demo Video Link</w:t>
             </w:r>
             <w:r>
               <w:rPr>
@@ -3334,7 +3348,103 @@
                 <w:noProof/>
                 <w:webHidden/>
               </w:rPr>
-              <w:instrText xml:space="preserve"> PAGEREF _Toc75124267 \h </w:instrText>
+              <w:instrText xml:space="preserve"> PAGEREF _Toc75131896 \h </w:instrText>
+            </w:r>
+            <w:r>
+              <w:rPr>
+                <w:noProof/>
+                <w:webHidden/>
+              </w:rPr>
+            </w:r>
+            <w:r>
+              <w:rPr>
+                <w:noProof/>
+                <w:webHidden/>
+              </w:rPr>
+              <w:fldChar w:fldCharType="separate"/>
+            </w:r>
+            <w:r>
+              <w:rPr>
+                <w:noProof/>
+                <w:webHidden/>
+              </w:rPr>
+              <w:t>18</w:t>
+            </w:r>
+            <w:r>
+              <w:rPr>
+                <w:noProof/>
+                <w:webHidden/>
+              </w:rPr>
+              <w:fldChar w:fldCharType="end"/>
+            </w:r>
+          </w:hyperlink>
+        </w:p>
+        <w:p>
+          <w:pPr>
+            <w:pStyle w:val="TOC1"/>
+            <w:tabs>
+              <w:tab w:val="left" w:pos="440"/>
+              <w:tab w:val="right" w:leader="dot" w:pos="9250"/>
+            </w:tabs>
+            <w:rPr>
+              <w:rFonts w:asciiTheme="minorHAnsi" w:eastAsiaTheme="minorEastAsia" w:hAnsiTheme="minorHAnsi" w:cstheme="minorBidi"/>
+              <w:b w:val="0"/>
+              <w:bCs w:val="0"/>
+              <w:caps w:val="0"/>
+              <w:noProof/>
+              <w:sz w:val="22"/>
+              <w:szCs w:val="22"/>
+              <w:lang w:eastAsia="zh-CN" w:bidi="ar-SA"/>
+            </w:rPr>
+          </w:pPr>
+          <w:hyperlink w:anchor="_Toc75131897" w:history="1">
+            <w:r>
+              <w:rPr>
+                <w:rStyle w:val="Hyperlink"/>
+                <w:noProof/>
+              </w:rPr>
+              <w:t>8.</w:t>
+            </w:r>
+            <w:r>
+              <w:rPr>
+                <w:rFonts w:asciiTheme="minorHAnsi" w:eastAsiaTheme="minorEastAsia" w:hAnsiTheme="minorHAnsi" w:cstheme="minorBidi"/>
+                <w:b w:val="0"/>
+                <w:bCs w:val="0"/>
+                <w:caps w:val="0"/>
+                <w:noProof/>
+                <w:sz w:val="22"/>
+                <w:szCs w:val="22"/>
+                <w:lang w:eastAsia="zh-CN" w:bidi="ar-SA"/>
+              </w:rPr>
+              <w:tab/>
+            </w:r>
+            <w:r>
+              <w:rPr>
+                <w:rStyle w:val="Hyperlink"/>
+                <w:noProof/>
+              </w:rPr>
+              <w:t>Credits</w:t>
+            </w:r>
+            <w:r>
+              <w:rPr>
+                <w:noProof/>
+                <w:webHidden/>
+              </w:rPr>
+              <w:tab/>
+            </w:r>
+            <w:r>
+              <w:rPr>
+                <w:noProof/>
+                <w:webHidden/>
+              </w:rPr>
+              <w:fldChar w:fldCharType="begin"/>
+            </w:r>
+            <w:r>
+              <w:rPr>
+                <w:noProof/>
+                <w:webHidden/>
+              </w:rPr>
+              <w:instrText xml:space="preserve"> PAGEREF _Toc75131897 \h </w:instrText>
             </w:r>
             <w:r>
               <w:rPr>
@@ -3625,11 +3735,11 @@
           <w:numId w:val="12"/>
         </w:numPr>
       </w:pPr>
-      <w:bookmarkStart w:id="10" w:name="_Toc75124248"/>
+      <w:bookmarkStart w:id="20" w:name="_Toc75131877"/>
       <w:r>
         <w:t>Introduction</w:t>
       </w:r>
-      <w:bookmarkEnd w:id="10"/>
+      <w:bookmarkEnd w:id="20"/>
     </w:p>
     <w:p>
       <w:pPr>
@@ -3717,24 +3827,24 @@
           <w:numId w:val="12"/>
         </w:numPr>
       </w:pPr>
-      <w:bookmarkStart w:id="11" w:name="_Toc75124249"/>
+      <w:bookmarkStart w:id="21" w:name="_Toc75131878"/>
       <w:r>
         <w:t>Project Specifications</w:t>
       </w:r>
-      <w:bookmarkEnd w:id="11"/>
+      <w:bookmarkEnd w:id="21"/>
     </w:p>
     <w:p>
       <w:pPr>
         <w:pStyle w:val="Heading2"/>
       </w:pPr>
-      <w:bookmarkStart w:id="12" w:name="_Toc75124250"/>
+      <w:bookmarkStart w:id="22" w:name="_Toc75131879"/>
       <w:r>
         <w:t xml:space="preserve">2.1   </w:t>
       </w:r>
       <w:r>
         <w:t>Aim</w:t>
       </w:r>
-      <w:bookmarkEnd w:id="12"/>
+      <w:bookmarkEnd w:id="22"/>
     </w:p>
     <w:p>
       <w:pPr>
@@ -3822,14 +3932,14 @@
         <w:pStyle w:val="Heading2"/>
         <w:ind w:left="160" w:firstLine="560"/>
       </w:pPr>
-      <w:bookmarkStart w:id="13" w:name="_Toc75124251"/>
+      <w:bookmarkStart w:id="23" w:name="_Toc75131880"/>
       <w:r>
         <w:t xml:space="preserve">2.2   </w:t>
       </w:r>
       <w:r>
         <w:t>Apps, Frameworks, Libraries, etc.</w:t>
       </w:r>
-      <w:bookmarkEnd w:id="13"/>
+      <w:bookmarkEnd w:id="23"/>
     </w:p>
     <w:p>
       <w:pPr>
@@ -3939,14 +4049,14 @@
         <w:pStyle w:val="Heading2"/>
         <w:ind w:left="160" w:firstLine="560"/>
       </w:pPr>
-      <w:bookmarkStart w:id="14" w:name="_Toc75124252"/>
+      <w:bookmarkStart w:id="24" w:name="_Toc75131881"/>
       <w:r>
         <w:t xml:space="preserve">2.3   </w:t>
       </w:r>
       <w:r>
         <w:t>Languages</w:t>
       </w:r>
-      <w:bookmarkEnd w:id="14"/>
+      <w:bookmarkEnd w:id="24"/>
     </w:p>
     <w:p>
       <w:pPr>
@@ -4031,14 +4141,14 @@
         <w:pStyle w:val="Heading2"/>
         <w:ind w:left="160" w:firstLine="560"/>
       </w:pPr>
-      <w:bookmarkStart w:id="15" w:name="_Toc75124253"/>
+      <w:bookmarkStart w:id="25" w:name="_Toc75131882"/>
       <w:r>
         <w:t xml:space="preserve">2.4   </w:t>
       </w:r>
       <w:r>
         <w:t>Features</w:t>
       </w:r>
-      <w:bookmarkEnd w:id="15"/>
+      <w:bookmarkEnd w:id="25"/>
     </w:p>
     <w:p>
       <w:pPr>
@@ -4311,7 +4421,7 @@
           <w:numId w:val="12"/>
         </w:numPr>
       </w:pPr>
-      <w:bookmarkStart w:id="16" w:name="_Toc75124254"/>
+      <w:bookmarkStart w:id="26" w:name="_Toc75131883"/>
       <w:r>
         <w:rPr>
           <w:noProof/>
@@ -4380,7 +4490,7 @@
       <w:r>
         <w:t>UML Diagram</w:t>
       </w:r>
-      <w:bookmarkEnd w:id="16"/>
+      <w:bookmarkEnd w:id="26"/>
     </w:p>
     <w:p>
       <w:pPr>
@@ -4594,12 +4704,12 @@
           <w:numId w:val="12"/>
         </w:numPr>
       </w:pPr>
-      <w:bookmarkStart w:id="17" w:name="_Toc75124255"/>
+      <w:bookmarkStart w:id="27" w:name="_Toc75131884"/>
       <w:r>
         <w:lastRenderedPageBreak/>
         <w:t>How It Works</w:t>
       </w:r>
-      <w:bookmarkEnd w:id="17"/>
+      <w:bookmarkEnd w:id="27"/>
     </w:p>
     <w:p>
       <w:pPr>
@@ -4616,14 +4726,14 @@
       <w:pPr>
         <w:pStyle w:val="Heading2"/>
       </w:pPr>
-      <w:bookmarkStart w:id="18" w:name="_Toc75124256"/>
+      <w:bookmarkStart w:id="28" w:name="_Toc75131885"/>
       <w:r>
         <w:t xml:space="preserve">4.1   </w:t>
       </w:r>
       <w:r>
         <w:t>First Start Up</w:t>
       </w:r>
-      <w:bookmarkEnd w:id="18"/>
+      <w:bookmarkEnd w:id="28"/>
     </w:p>
     <w:p>
       <w:pPr>
@@ -4974,7 +5084,7 @@
       <w:pPr>
         <w:pStyle w:val="Heading2"/>
       </w:pPr>
-      <w:bookmarkStart w:id="19" w:name="_Toc75124257"/>
+      <w:bookmarkStart w:id="29" w:name="_Toc75131886"/>
       <w:r>
         <w:t xml:space="preserve">4.2   </w:t>
       </w:r>
@@ -4985,7 +5095,7 @@
       <w:r>
         <w:t>Tasks</w:t>
       </w:r>
-      <w:bookmarkEnd w:id="19"/>
+      <w:bookmarkEnd w:id="29"/>
       <w:proofErr w:type="gramEnd"/>
     </w:p>
     <w:p>
@@ -5880,7 +5990,7 @@
       <w:pPr>
         <w:pStyle w:val="Heading2"/>
       </w:pPr>
-      <w:bookmarkStart w:id="20" w:name="_Toc75124258"/>
+      <w:bookmarkStart w:id="30" w:name="_Toc75131887"/>
       <w:r>
         <w:t xml:space="preserve">4.3   </w:t>
       </w:r>
@@ -5891,7 +6001,7 @@
       <w:r>
         <w:t>Added</w:t>
       </w:r>
-      <w:bookmarkEnd w:id="20"/>
+      <w:bookmarkEnd w:id="30"/>
       <w:proofErr w:type="gramEnd"/>
     </w:p>
     <w:p>
@@ -6166,14 +6276,14 @@
       <w:pPr>
         <w:pStyle w:val="Heading2"/>
       </w:pPr>
-      <w:bookmarkStart w:id="21" w:name="_Toc75124259"/>
+      <w:bookmarkStart w:id="31" w:name="_Toc75131888"/>
       <w:r>
         <w:t xml:space="preserve">4.4   </w:t>
       </w:r>
       <w:r>
         <w:t>Multiple Tasks</w:t>
       </w:r>
-      <w:bookmarkEnd w:id="21"/>
+      <w:bookmarkEnd w:id="31"/>
     </w:p>
     <w:p>
       <w:pPr>
@@ -6421,7 +6531,7 @@
       <w:pPr>
         <w:pStyle w:val="Heading2"/>
       </w:pPr>
-      <w:bookmarkStart w:id="22" w:name="_Toc75124260"/>
+      <w:bookmarkStart w:id="32" w:name="_Toc75131889"/>
       <w:r>
         <w:t xml:space="preserve">4.5   </w:t>
       </w:r>
@@ -6432,7 +6542,7 @@
       <w:r>
         <w:t>Task</w:t>
       </w:r>
-      <w:bookmarkEnd w:id="22"/>
+      <w:bookmarkEnd w:id="32"/>
       <w:proofErr w:type="gramEnd"/>
     </w:p>
     <w:p>
@@ -6727,11 +6837,11 @@
           <w:numId w:val="12"/>
         </w:numPr>
       </w:pPr>
-      <w:bookmarkStart w:id="23" w:name="_Toc75124261"/>
+      <w:bookmarkStart w:id="33" w:name="_Toc75131890"/>
       <w:r>
         <w:t>Code</w:t>
       </w:r>
-      <w:bookmarkEnd w:id="23"/>
+      <w:bookmarkEnd w:id="33"/>
     </w:p>
     <w:p>
       <w:pPr>
@@ -6783,7 +6893,7 @@
       <w:pPr>
         <w:pStyle w:val="Heading2"/>
       </w:pPr>
-      <w:bookmarkStart w:id="24" w:name="_Toc75124262"/>
+      <w:bookmarkStart w:id="34" w:name="_Toc75131891"/>
       <w:r>
         <w:t xml:space="preserve">5.1   </w:t>
       </w:r>
@@ -6796,7 +6906,7 @@
       <w:r>
         <w:t>java</w:t>
       </w:r>
-      <w:bookmarkEnd w:id="24"/>
+      <w:bookmarkEnd w:id="34"/>
     </w:p>
     <w:p>
       <w:pPr>
@@ -6964,7 +7074,7 @@
       <w:pPr>
         <w:pStyle w:val="Heading2"/>
       </w:pPr>
-      <w:bookmarkStart w:id="25" w:name="_Toc75124263"/>
+      <w:bookmarkStart w:id="35" w:name="_Toc75131892"/>
       <w:r>
         <w:t xml:space="preserve">5.2   </w:t>
       </w:r>
@@ -6977,7 +7087,7 @@
       <w:r>
         <w:t>java</w:t>
       </w:r>
-      <w:bookmarkEnd w:id="25"/>
+      <w:bookmarkEnd w:id="35"/>
     </w:p>
     <w:p>
       <w:pPr>
@@ -7825,14 +7935,14 @@
       <w:pPr>
         <w:pStyle w:val="Heading2"/>
       </w:pPr>
-      <w:bookmarkStart w:id="26" w:name="_Toc75124264"/>
+      <w:bookmarkStart w:id="36" w:name="_Toc75131893"/>
       <w:r>
         <w:t xml:space="preserve">5.3   </w:t>
       </w:r>
       <w:r>
         <w:t>TaskController.java</w:t>
       </w:r>
-      <w:bookmarkEnd w:id="26"/>
+      <w:bookmarkEnd w:id="36"/>
     </w:p>
     <w:p>
       <w:pPr>
@@ -8617,7 +8727,7 @@
       <w:pPr>
         <w:pStyle w:val="Heading2"/>
       </w:pPr>
-      <w:bookmarkStart w:id="27" w:name="_Toc75124265"/>
+      <w:bookmarkStart w:id="37" w:name="_Toc75131894"/>
       <w:r>
         <w:t xml:space="preserve">5.4   </w:t>
       </w:r>
@@ -8627,7 +8737,7 @@
       <w:r>
         <w:t>.java</w:t>
       </w:r>
-      <w:bookmarkEnd w:id="27"/>
+      <w:bookmarkEnd w:id="37"/>
     </w:p>
     <w:p>
       <w:pPr>
@@ -9234,11 +9344,11 @@
           <w:numId w:val="12"/>
         </w:numPr>
       </w:pPr>
-      <w:bookmarkStart w:id="28" w:name="_Toc75124266"/>
-      <w:r>
-        <w:t>Project GitHub Link:</w:t>
-      </w:r>
-      <w:bookmarkEnd w:id="28"/>
+      <w:bookmarkStart w:id="38" w:name="_Toc75131895"/>
+      <w:r>
+        <w:t>Project GitHub Link</w:t>
+      </w:r>
+      <w:bookmarkEnd w:id="38"/>
     </w:p>
     <w:p>
       <w:pPr>
@@ -9257,6 +9367,7 @@
         <w:ind w:left="715"/>
         <w:jc w:val="both"/>
         <w:rPr>
+          <w:rStyle w:val="Hyperlink"/>
           <w:rFonts w:ascii="Times New Roman" w:hAnsi="Times New Roman" w:cs="Times New Roman"/>
           <w:sz w:val="24"/>
           <w:szCs w:val="24"/>
@@ -9276,11 +9387,11 @@
     </w:p>
     <w:p>
       <w:pPr>
-        <w:jc w:val="both"/>
-        <w:rPr>
-          <w:rFonts w:ascii="Times New Roman" w:hAnsi="Times New Roman" w:cs="Times New Roman"/>
-          <w:b/>
-          <w:bCs/>
+        <w:ind w:left="715"/>
+        <w:jc w:val="both"/>
+        <w:rPr>
+          <w:rStyle w:val="Hyperlink"/>
+          <w:rFonts w:ascii="Times New Roman" w:hAnsi="Times New Roman" w:cs="Times New Roman"/>
           <w:sz w:val="24"/>
           <w:szCs w:val="24"/>
         </w:rPr>
@@ -9294,11 +9405,68 @@
           <w:numId w:val="12"/>
         </w:numPr>
       </w:pPr>
-      <w:bookmarkStart w:id="29" w:name="_Toc75124267"/>
-      <w:r>
-        <w:t>Credits:</w:t>
-      </w:r>
-      <w:bookmarkEnd w:id="29"/>
+      <w:bookmarkStart w:id="39" w:name="_Toc75131896"/>
+      <w:r>
+        <w:t>Demo Video Link</w:t>
+      </w:r>
+      <w:bookmarkEnd w:id="39"/>
+    </w:p>
+    <w:p>
+      <w:pPr>
+        <w:ind w:firstLine="720"/>
+        <w:rPr>
+          <w:rFonts w:ascii="Times New Roman" w:hAnsi="Times New Roman" w:cs="Times New Roman"/>
+          <w:sz w:val="24"/>
+          <w:szCs w:val="24"/>
+        </w:rPr>
+      </w:pPr>
+    </w:p>
+    <w:p>
+      <w:pPr>
+        <w:ind w:firstLine="720"/>
+        <w:rPr>
+          <w:rFonts w:ascii="Times New Roman" w:hAnsi="Times New Roman" w:cs="Times New Roman"/>
+          <w:sz w:val="24"/>
+          <w:szCs w:val="24"/>
+        </w:rPr>
+      </w:pPr>
+      <w:hyperlink r:id="rId31" w:history="1">
+        <w:r>
+          <w:rPr>
+            <w:rStyle w:val="Hyperlink"/>
+            <w:rFonts w:ascii="Times New Roman" w:hAnsi="Times New Roman" w:cs="Times New Roman"/>
+            <w:sz w:val="24"/>
+            <w:szCs w:val="24"/>
+          </w:rPr>
+          <w:t>https://youtu.be/HdvCeSRuZvI</w:t>
+        </w:r>
+      </w:hyperlink>
+    </w:p>
+    <w:p>
+      <w:pPr>
+        <w:jc w:val="both"/>
+        <w:rPr>
+          <w:rFonts w:ascii="Times New Roman" w:hAnsi="Times New Roman" w:cs="Times New Roman"/>
+          <w:b/>
+          <w:bCs/>
+          <w:sz w:val="24"/>
+          <w:szCs w:val="24"/>
+        </w:rPr>
+      </w:pPr>
+    </w:p>
+    <w:p>
+      <w:pPr>
+        <w:pStyle w:val="Heading1"/>
+        <w:numPr>
+          <w:ilvl w:val="0"/>
+          <w:numId w:val="12"/>
+        </w:numPr>
+      </w:pPr>
+      <w:bookmarkStart w:id="40" w:name="_Toc75131897"/>
+      <w:r>
+        <w:t>Credits</w:t>
+      </w:r>
+      <w:bookmarkEnd w:id="40"/>
     </w:p>
     <w:p>
       <w:pPr>
@@ -9314,7 +9482,7 @@
           <w:szCs w:val="24"/>
         </w:rPr>
       </w:pPr>
-      <w:hyperlink r:id="rId31" w:history="1">
+      <w:hyperlink r:id="rId32" w:history="1">
         <w:r>
           <w:rPr>
             <w:rStyle w:val="Hyperlink"/>
@@ -9409,7 +9577,7 @@
           <w:szCs w:val="24"/>
         </w:rPr>
       </w:pPr>
-      <w:hyperlink r:id="rId32" w:history="1">
+      <w:hyperlink r:id="rId33" w:history="1">
         <w:r>
           <w:rPr>
             <w:rStyle w:val="Hyperlink"/>
@@ -9504,7 +9672,7 @@
           <w:szCs w:val="24"/>
         </w:rPr>
       </w:pPr>
-      <w:hyperlink r:id="rId33" w:history="1">
+      <w:hyperlink r:id="rId34" w:history="1">
         <w:r>
           <w:rPr>
             <w:rStyle w:val="Hyperlink"/>
@@ -9530,7 +9698,7 @@
           <w:szCs w:val="24"/>
         </w:rPr>
       </w:pPr>
-      <w:hyperlink r:id="rId34" w:history="1">
+      <w:hyperlink r:id="rId35" w:history="1">
         <w:r>
           <w:rPr>
             <w:rStyle w:val="Hyperlink"/>
@@ -9543,7 +9711,7 @@
       </w:hyperlink>
     </w:p>
     <w:sectPr>
-      <w:footerReference w:type="default" r:id="rId35"/>
+      <w:footerReference w:type="default" r:id="rId36"/>
       <w:type w:val="continuous"/>
       <w:pgSz w:w="12240" w:h="15840"/>
       <w:pgMar w:top="640" w:right="1340" w:bottom="280" w:left="1640" w:header="720" w:footer="720" w:gutter="0"/>
@@ -11438,6 +11606,7 @@
   <w:style w:type="character" w:default="1" w:styleId="DefaultParagraphFont">
     <w:name w:val="Default Paragraph Font"/>
     <w:uiPriority w:val="1"/>
+    <w:semiHidden/>
     <w:unhideWhenUsed/>
   </w:style>
   <w:style w:type="table" w:default="1" w:styleId="TableNormal">

</xml_diff>